<commit_message>
Continuing iteration. Lots of store view work
</commit_message>
<xml_diff>
--- a/Doc/CS683_Aftring_William_CertificateInspector.docx
+++ b/Doc/CS683_Aftring_William_CertificateInspector.docx
@@ -110,15 +110,7 @@
         </w:numPr>
       </w:pPr>
       <w:r>
-        <w:t>Please name your report as CS683_&lt;Last Name&gt;&lt;First Name&gt;_&lt;</w:t>
-      </w:r>
-      <w:proofErr w:type="spellStart"/>
-      <w:r>
-        <w:t>ProjectTitle</w:t>
-      </w:r>
-      <w:proofErr w:type="spellEnd"/>
-      <w:r>
-        <w:t xml:space="preserve">&gt;. It can be either a PDF or Word document. </w:t>
+        <w:t xml:space="preserve">Please name your report as CS683_&lt;Last Name&gt;&lt;First Name&gt;_&lt;ProjectTitle&gt;. It can be either a PDF or Word document. </w:t>
       </w:r>
     </w:p>
     <w:p>
@@ -130,15 +122,7 @@
         </w:numPr>
       </w:pPr>
       <w:r>
-        <w:t xml:space="preserve">Make sure to push all your code into your </w:t>
-      </w:r>
-      <w:proofErr w:type="spellStart"/>
-      <w:r>
-        <w:t>github</w:t>
-      </w:r>
-      <w:proofErr w:type="spellEnd"/>
-      <w:r>
-        <w:t xml:space="preserve"> repository, create a release/tag and submit the link on blackboard. </w:t>
+        <w:t xml:space="preserve">Make sure to push all your code into your github repository, create a release/tag and submit the link on blackboard. </w:t>
       </w:r>
     </w:p>
     <w:p>
@@ -1275,6 +1259,12 @@
                 <w:i/>
               </w:rPr>
             </w:pPr>
+            <w:r>
+              <w:rPr>
+                <w:i/>
+              </w:rPr>
+              <w:t>Success. We can select different certificate stores.</w:t>
+            </w:r>
           </w:p>
         </w:tc>
       </w:tr>
@@ -1396,7 +1386,56 @@
               <w:rPr>
                 <w:i/>
               </w:rPr>
-              <w:t>07/26/23: Overhaul on this component. We have now better associations between fragments and the display objects</w:t>
+              <w:t xml:space="preserve">07/26/23: Overhaul on this component. We </w:t>
+            </w:r>
+            <w:proofErr w:type="gramStart"/>
+            <w:r>
+              <w:rPr>
+                <w:i/>
+              </w:rPr>
+              <w:t>have now</w:t>
+            </w:r>
+            <w:proofErr w:type="gramEnd"/>
+            <w:r>
+              <w:rPr>
+                <w:i/>
+              </w:rPr>
+              <w:t xml:space="preserve"> better associations between fragments and the display </w:t>
+            </w:r>
+            <w:proofErr w:type="gramStart"/>
+            <w:r>
+              <w:rPr>
+                <w:i/>
+              </w:rPr>
+              <w:t>objects</w:t>
+            </w:r>
+            <w:proofErr w:type="gramEnd"/>
+          </w:p>
+          <w:p>
+            <w:pPr>
+              <w:pStyle w:val="ListParagraph"/>
+              <w:widowControl w:val="0"/>
+              <w:numPr>
+                <w:ilvl w:val="0"/>
+                <w:numId w:val="6"/>
+              </w:numPr>
+              <w:pBdr>
+                <w:top w:val="nil"/>
+                <w:left w:val="nil"/>
+                <w:bottom w:val="nil"/>
+                <w:right w:val="nil"/>
+                <w:between w:val="nil"/>
+              </w:pBdr>
+              <w:spacing w:line="240" w:lineRule="auto"/>
+              <w:rPr>
+                <w:i/>
+              </w:rPr>
+            </w:pPr>
+            <w:r>
+              <w:rPr>
+                <w:i/>
+              </w:rPr>
+              <w:t>08/09/23: Basic implementation done</w:t>
             </w:r>
           </w:p>
         </w:tc>
@@ -1931,7 +1970,42 @@
               <w:rPr>
                 <w:i/>
               </w:rPr>
-              <w:t xml:space="preserve"> this has been created</w:t>
+              <w:t xml:space="preserve"> this has been </w:t>
+            </w:r>
+            <w:proofErr w:type="gramStart"/>
+            <w:r>
+              <w:rPr>
+                <w:i/>
+              </w:rPr>
+              <w:t>created</w:t>
+            </w:r>
+            <w:proofErr w:type="gramEnd"/>
+          </w:p>
+          <w:p>
+            <w:pPr>
+              <w:pStyle w:val="ListParagraph"/>
+              <w:widowControl w:val="0"/>
+              <w:numPr>
+                <w:ilvl w:val="0"/>
+                <w:numId w:val="6"/>
+              </w:numPr>
+              <w:pBdr>
+                <w:top w:val="nil"/>
+                <w:left w:val="nil"/>
+                <w:bottom w:val="nil"/>
+                <w:right w:val="nil"/>
+                <w:between w:val="nil"/>
+              </w:pBdr>
+              <w:spacing w:line="240" w:lineRule="auto"/>
+              <w:rPr>
+                <w:i/>
+              </w:rPr>
+            </w:pPr>
+            <w:r>
+              <w:rPr>
+                <w:i/>
+              </w:rPr>
+              <w:t>08/09/23: Backing data is handled and basic view is put together</w:t>
             </w:r>
           </w:p>
         </w:tc>
@@ -2258,7 +2332,15 @@
                 <w:i/>
                 <w:highlight w:val="yellow"/>
               </w:rPr>
-              <w:t>Acceptance tests</w:t>
+              <w:t xml:space="preserve">Acceptance </w:t>
+            </w:r>
+            <w:r>
+              <w:rPr>
+                <w:i/>
+                <w:highlight w:val="yellow"/>
+              </w:rPr>
+              <w:lastRenderedPageBreak/>
+              <w:t>tests</w:t>
             </w:r>
           </w:p>
         </w:tc>
@@ -2292,6 +2374,7 @@
               <w:rPr>
                 <w:i/>
               </w:rPr>
+              <w:lastRenderedPageBreak/>
               <w:t xml:space="preserve">User selects one of the CRL endpoints defined on the </w:t>
             </w:r>
             <w:r>
@@ -2320,6 +2403,7 @@
               <w:rPr>
                 <w:i/>
               </w:rPr>
+              <w:lastRenderedPageBreak/>
               <w:t>User selects “Test”</w:t>
             </w:r>
             <w:r>
@@ -2516,6 +2600,33 @@
                 <w:i/>
               </w:rPr>
               <w:t>07/26/23: No updates</w:t>
+            </w:r>
+          </w:p>
+          <w:p>
+            <w:pPr>
+              <w:pStyle w:val="ListParagraph"/>
+              <w:widowControl w:val="0"/>
+              <w:numPr>
+                <w:ilvl w:val="0"/>
+                <w:numId w:val="6"/>
+              </w:numPr>
+              <w:pBdr>
+                <w:top w:val="nil"/>
+                <w:left w:val="nil"/>
+                <w:bottom w:val="nil"/>
+                <w:right w:val="nil"/>
+                <w:between w:val="nil"/>
+              </w:pBdr>
+              <w:spacing w:line="240" w:lineRule="auto"/>
+              <w:rPr>
+                <w:i/>
+              </w:rPr>
+            </w:pPr>
+            <w:r>
+              <w:rPr>
+                <w:i/>
+              </w:rPr>
+              <w:t>08/09/23: No updates</w:t>
             </w:r>
           </w:p>
         </w:tc>
@@ -3088,6 +3199,33 @@
               <w:t>07/26/23: No updates</w:t>
             </w:r>
           </w:p>
+          <w:p>
+            <w:pPr>
+              <w:pStyle w:val="ListParagraph"/>
+              <w:widowControl w:val="0"/>
+              <w:numPr>
+                <w:ilvl w:val="0"/>
+                <w:numId w:val="6"/>
+              </w:numPr>
+              <w:pBdr>
+                <w:top w:val="nil"/>
+                <w:left w:val="nil"/>
+                <w:bottom w:val="nil"/>
+                <w:right w:val="nil"/>
+                <w:between w:val="nil"/>
+              </w:pBdr>
+              <w:spacing w:line="240" w:lineRule="auto"/>
+              <w:rPr>
+                <w:i/>
+              </w:rPr>
+            </w:pPr>
+            <w:r>
+              <w:rPr>
+                <w:i/>
+              </w:rPr>
+              <w:t>08/09/23: No updates</w:t>
+            </w:r>
+          </w:p>
         </w:tc>
       </w:tr>
     </w:tbl>
@@ -3607,7 +3745,42 @@
               <w:rPr>
                 <w:i/>
               </w:rPr>
-              <w:t>07/26/23: We now indicate previous status</w:t>
+              <w:t xml:space="preserve">07/26/23: We now indicate previous </w:t>
+            </w:r>
+            <w:proofErr w:type="gramStart"/>
+            <w:r>
+              <w:rPr>
+                <w:i/>
+              </w:rPr>
+              <w:t>status</w:t>
+            </w:r>
+            <w:proofErr w:type="gramEnd"/>
+          </w:p>
+          <w:p>
+            <w:pPr>
+              <w:pStyle w:val="ListParagraph"/>
+              <w:widowControl w:val="0"/>
+              <w:numPr>
+                <w:ilvl w:val="0"/>
+                <w:numId w:val="5"/>
+              </w:numPr>
+              <w:pBdr>
+                <w:top w:val="nil"/>
+                <w:left w:val="nil"/>
+                <w:bottom w:val="nil"/>
+                <w:right w:val="nil"/>
+                <w:between w:val="nil"/>
+              </w:pBdr>
+              <w:spacing w:line="240" w:lineRule="auto"/>
+              <w:rPr>
+                <w:i/>
+              </w:rPr>
+            </w:pPr>
+            <w:r>
+              <w:rPr>
+                <w:i/>
+              </w:rPr>
+              <w:t>08/09/23: No updates</w:t>
             </w:r>
           </w:p>
         </w:tc>
@@ -3620,123 +3793,6 @@
           <w:i/>
         </w:rPr>
       </w:pPr>
-    </w:p>
-    <w:p>
-      <w:pPr>
-        <w:rPr>
-          <w:rFonts w:ascii="Calibri" w:eastAsia="Calibri" w:hAnsi="Calibri" w:cs="Calibri"/>
-          <w:i/>
-        </w:rPr>
-      </w:pPr>
-    </w:p>
-    <w:p>
-      <w:pPr>
-        <w:ind w:left="720"/>
-        <w:rPr>
-          <w:i/>
-          <w:highlight w:val="yellow"/>
-        </w:rPr>
-      </w:pPr>
-      <w:r>
-        <w:rPr>
-          <w:i/>
-          <w:highlight w:val="yellow"/>
-        </w:rPr>
-        <w:t>In Iteration 0 (project planning phase), this section should contain most essential features, some desirable features and possibly a few optional features if you want. Each feature listed in this section should have a</w:t>
-      </w:r>
-      <w:r>
-        <w:rPr>
-          <w:i/>
-          <w:highlight w:val="yellow"/>
-          <w:u w:val="single"/>
-        </w:rPr>
-        <w:t xml:space="preserve"> title</w:t>
-      </w:r>
-      <w:r>
-        <w:rPr>
-          <w:i/>
-          <w:highlight w:val="yellow"/>
-        </w:rPr>
-        <w:t xml:space="preserve"> and a </w:t>
-      </w:r>
-      <w:r>
-        <w:rPr>
-          <w:i/>
-          <w:highlight w:val="yellow"/>
-          <w:u w:val="single"/>
-        </w:rPr>
-        <w:t>brief description</w:t>
-      </w:r>
-      <w:r>
-        <w:rPr>
-          <w:i/>
-          <w:highlight w:val="yellow"/>
-        </w:rPr>
-        <w:t xml:space="preserve">, preferably using the user story template “As (a role)… I want (some feature), so that (value)...” . Each essential feature should also have at least one </w:t>
-      </w:r>
-      <w:r>
-        <w:rPr>
-          <w:i/>
-          <w:highlight w:val="yellow"/>
-          <w:u w:val="single"/>
-        </w:rPr>
-        <w:t>acceptance test</w:t>
-      </w:r>
-      <w:r>
-        <w:rPr>
-          <w:i/>
-          <w:highlight w:val="yellow"/>
-        </w:rPr>
-        <w:t>, and one or multiple mockups if applicable.</w:t>
-      </w:r>
-    </w:p>
-    <w:p>
-      <w:pPr>
-        <w:ind w:left="720"/>
-        <w:rPr>
-          <w:i/>
-          <w:highlight w:val="yellow"/>
-        </w:rPr>
-      </w:pPr>
-    </w:p>
-    <w:p>
-      <w:pPr>
-        <w:ind w:left="720"/>
-        <w:rPr>
-          <w:highlight w:val="yellow"/>
-        </w:rPr>
-      </w:pPr>
-      <w:r>
-        <w:rPr>
-          <w:i/>
-          <w:highlight w:val="yellow"/>
-        </w:rPr>
-        <w:t xml:space="preserve">(In later iterations (iteration 1 to 3), this section should be updated to reflect your progress. </w:t>
-      </w:r>
-      <w:proofErr w:type="gramStart"/>
-      <w:r>
-        <w:rPr>
-          <w:i/>
-          <w:highlight w:val="yellow"/>
-        </w:rPr>
-        <w:t>In particular, make</w:t>
-      </w:r>
-      <w:proofErr w:type="gramEnd"/>
-      <w:r>
-        <w:rPr>
-          <w:i/>
-          <w:highlight w:val="yellow"/>
-        </w:rPr>
-        <w:t xml:space="preserve"> sure to update the status row of each requirement. </w:t>
-      </w:r>
-      <w:r>
-        <w:rPr>
-          <w:i/>
-          <w:highlight w:val="yellow"/>
-        </w:rPr>
-        <w:lastRenderedPageBreak/>
-        <w:t>Highlight each feature/requirement that you work on in the current iteration, you should also provide some test results if it is completed or partially completed.)</w:t>
-      </w:r>
     </w:p>
     <w:p/>
     <w:p>
@@ -3758,6 +3814,7 @@
           <w:sz w:val="32"/>
           <w:szCs w:val="32"/>
         </w:rPr>
+        <w:lastRenderedPageBreak/>
         <w:t>Design and Implementation</w:t>
       </w:r>
     </w:p>
@@ -3920,6 +3977,23 @@
     <w:p>
       <w:pPr>
         <w:numPr>
+          <w:ilvl w:val="1"/>
+          <w:numId w:val="3"/>
+        </w:numPr>
+        <w:rPr>
+          <w:i/>
+        </w:rPr>
+      </w:pPr>
+      <w:r>
+        <w:rPr>
+          <w:i/>
+        </w:rPr>
+        <w:t>RecyclerViews</w:t>
+      </w:r>
+    </w:p>
+    <w:p>
+      <w:pPr>
+        <w:numPr>
           <w:ilvl w:val="0"/>
           <w:numId w:val="3"/>
         </w:numPr>
@@ -3977,7 +4051,7 @@
     <w:p>
       <w:pPr>
         <w:numPr>
-          <w:ilvl w:val="0"/>
+          <w:ilvl w:val="1"/>
           <w:numId w:val="3"/>
         </w:numPr>
         <w:rPr>
@@ -3988,13 +4062,7 @@
         <w:rPr>
           <w:i/>
         </w:rPr>
-        <w:t>Third party APIs</w:t>
-      </w:r>
-      <w:r>
-        <w:rPr>
-          <w:i/>
-        </w:rPr>
-        <w:t>: N/A</w:t>
+        <w:t>Data Binding</w:t>
       </w:r>
     </w:p>
     <w:p>
@@ -4011,6 +4079,29 @@
         <w:rPr>
           <w:i/>
         </w:rPr>
+        <w:t>Third party APIs</w:t>
+      </w:r>
+      <w:r>
+        <w:rPr>
+          <w:i/>
+        </w:rPr>
+        <w:t>: N/A</w:t>
+      </w:r>
+    </w:p>
+    <w:p>
+      <w:pPr>
+        <w:numPr>
+          <w:ilvl w:val="0"/>
+          <w:numId w:val="3"/>
+        </w:numPr>
+        <w:rPr>
+          <w:i/>
+        </w:rPr>
+      </w:pPr>
+      <w:r>
+        <w:rPr>
+          <w:i/>
+        </w:rPr>
         <w:t xml:space="preserve">Data Design and implementation </w:t>
       </w:r>
     </w:p>
@@ -4114,64 +4205,6 @@
           <w:i/>
         </w:rPr>
         <w:t>…</w:t>
-      </w:r>
-    </w:p>
-    <w:p>
-      <w:pPr>
-        <w:ind w:left="720"/>
-        <w:rPr>
-          <w:i/>
-          <w:highlight w:val="yellow"/>
-        </w:rPr>
-      </w:pPr>
-      <w:r>
-        <w:rPr>
-          <w:i/>
-          <w:highlight w:val="yellow"/>
-        </w:rPr>
-        <w:t xml:space="preserve">In iteration 0, you can provide an overview or simply  list some basic implementation features. </w:t>
-      </w:r>
-    </w:p>
-    <w:p>
-      <w:pPr>
-        <w:ind w:left="720"/>
-        <w:rPr>
-          <w:highlight w:val="yellow"/>
-        </w:rPr>
-      </w:pPr>
-      <w:r>
-        <w:rPr>
-          <w:i/>
-          <w:highlight w:val="yellow"/>
-        </w:rPr>
-        <w:t xml:space="preserve">In later iterations, this section should be updated to provide detailed explanation on how you implement your requirements. You shall provide some explanation as well as supporting evidence, such as sample code snippets (or the file name and line numbers of code. </w:t>
-      </w:r>
-      <w:proofErr w:type="gramStart"/>
-      <w:r>
-        <w:rPr>
-          <w:i/>
-          <w:highlight w:val="yellow"/>
-        </w:rPr>
-        <w:t>In particular, if</w:t>
-      </w:r>
-      <w:proofErr w:type="gramEnd"/>
-      <w:r>
-        <w:rPr>
-          <w:i/>
-          <w:highlight w:val="yellow"/>
-        </w:rPr>
-        <w:t xml:space="preserve"> you used any features that are not discussed in the class, provide a detailed explanation here. </w:t>
-      </w:r>
-      <w:r>
-        <w:rPr>
-          <w:highlight w:val="yellow"/>
-        </w:rPr>
-        <w:t>)</w:t>
-      </w:r>
-    </w:p>
-    <w:p>
-      <w:r>
-        <w:tab/>
       </w:r>
     </w:p>
     <w:p>
@@ -4198,76 +4231,6 @@
     </w:p>
     <w:p>
       <w:pPr>
-        <w:ind w:left="720"/>
-      </w:pPr>
-      <w:r>
-        <w:t>(</w:t>
-      </w:r>
-      <w:r>
-        <w:rPr>
-          <w:i/>
-        </w:rPr>
-        <w:t xml:space="preserve">Please provide a screenshot(s) of your current project structure, which should show all the packages, </w:t>
-      </w:r>
-      <w:proofErr w:type="spellStart"/>
-      <w:r>
-        <w:rPr>
-          <w:i/>
-        </w:rPr>
-        <w:t>kotlin</w:t>
-      </w:r>
-      <w:proofErr w:type="spellEnd"/>
-      <w:r>
-        <w:rPr>
-          <w:i/>
-        </w:rPr>
-        <w:t xml:space="preserve">/java </w:t>
-      </w:r>
-      <w:proofErr w:type="gramStart"/>
-      <w:r>
-        <w:rPr>
-          <w:i/>
-        </w:rPr>
-        <w:t>files</w:t>
-      </w:r>
-      <w:proofErr w:type="gramEnd"/>
-      <w:r>
-        <w:rPr>
-          <w:i/>
-        </w:rPr>
-        <w:t xml:space="preserve"> and resource files in your project. You should also</w:t>
-      </w:r>
-      <w:r>
-        <w:rPr>
-          <w:i/>
-          <w:u w:val="single"/>
-        </w:rPr>
-        <w:t xml:space="preserve"> highlight any files/packages you have changed, added/deleted in this iteration compared with the previous iteration</w:t>
-      </w:r>
-      <w:r>
-        <w:rPr>
-          <w:i/>
-        </w:rPr>
-        <w:t xml:space="preserve">. </w:t>
-      </w:r>
-      <w:r>
-        <w:rPr>
-          <w:i/>
-          <w:highlight w:val="yellow"/>
-        </w:rPr>
-        <w:t>This is not needed for iteration 0</w:t>
-      </w:r>
-      <w:r>
-        <w:t>)</w:t>
-      </w:r>
-    </w:p>
-    <w:p>
-      <w:pPr>
-        <w:ind w:left="720"/>
-      </w:pPr>
-    </w:p>
-    <w:p>
-      <w:pPr>
         <w:pStyle w:val="ListParagraph"/>
         <w:numPr>
           <w:ilvl w:val="0"/>
@@ -4286,27 +4249,9 @@
           <w:numId w:val="5"/>
         </w:numPr>
       </w:pPr>
-      <w:proofErr w:type="spellStart"/>
-      <w:r>
-        <w:t>CertificateCard.kt</w:t>
-      </w:r>
-      <w:proofErr w:type="spellEnd"/>
-      <w:r>
-        <w:t xml:space="preserve"> - The backing for the </w:t>
-      </w:r>
-      <w:proofErr w:type="spellStart"/>
-      <w:r>
-        <w:t>certificate_card</w:t>
-      </w:r>
-      <w:proofErr w:type="spellEnd"/>
-      <w:r>
-        <w:t xml:space="preserve"> </w:t>
-      </w:r>
-      <w:proofErr w:type="spellStart"/>
-      <w:r>
-        <w:t>fargment</w:t>
-      </w:r>
-      <w:proofErr w:type="spellEnd"/>
+      <w:r>
+        <w:t>MainActivity.kt – Entry point</w:t>
+      </w:r>
     </w:p>
     <w:p>
       <w:pPr>
@@ -4316,27 +4261,9 @@
           <w:numId w:val="5"/>
         </w:numPr>
       </w:pPr>
-      <w:proofErr w:type="spellStart"/>
-      <w:r>
-        <w:t>CertificateDetails.kt</w:t>
-      </w:r>
-      <w:proofErr w:type="spellEnd"/>
-      <w:r>
-        <w:t xml:space="preserve"> – The backing for the </w:t>
-      </w:r>
-      <w:proofErr w:type="spellStart"/>
-      <w:r>
-        <w:t>certifiacte_details</w:t>
-      </w:r>
-      <w:proofErr w:type="spellEnd"/>
-      <w:r>
-        <w:t xml:space="preserve"> </w:t>
-      </w:r>
-      <w:proofErr w:type="spellStart"/>
-      <w:r>
-        <w:t>fargment</w:t>
-      </w:r>
-      <w:proofErr w:type="spellEnd"/>
+      <w:r>
+        <w:t>CertificateInspectorApplication.kt – Application class</w:t>
+      </w:r>
     </w:p>
     <w:p>
       <w:pPr>
@@ -4346,14 +4273,20 @@
           <w:numId w:val="5"/>
         </w:numPr>
       </w:pPr>
-      <w:proofErr w:type="spellStart"/>
-      <w:r>
-        <w:lastRenderedPageBreak/>
-        <w:t>CertificateRecyclerViewAdapter.kt</w:t>
-      </w:r>
-      <w:proofErr w:type="spellEnd"/>
-      <w:r>
-        <w:t xml:space="preserve"> – The backing of the adapter for the certificate store recycler view</w:t>
+      <w:r>
+        <w:t>MDebug.kt – Debug helper class</w:t>
+      </w:r>
+    </w:p>
+    <w:p>
+      <w:pPr>
+        <w:pStyle w:val="ListParagraph"/>
+        <w:numPr>
+          <w:ilvl w:val="0"/>
+          <w:numId w:val="5"/>
+        </w:numPr>
+      </w:pPr>
+      <w:r>
+        <w:t>DataLayer</w:t>
       </w:r>
     </w:p>
     <w:p>
@@ -4364,19 +4297,17 @@
           <w:numId w:val="5"/>
         </w:numPr>
       </w:pPr>
-      <w:proofErr w:type="spellStart"/>
-      <w:r>
-        <w:t>CertificateStore.kt</w:t>
-      </w:r>
-      <w:proofErr w:type="spellEnd"/>
-      <w:r>
-        <w:t xml:space="preserve"> – Class to interface with the android </w:t>
-      </w:r>
-      <w:proofErr w:type="spellStart"/>
-      <w:r>
-        <w:t>keyStore</w:t>
-      </w:r>
-      <w:proofErr w:type="spellEnd"/>
+      <w:r>
+        <w:t xml:space="preserve">CertificateDetails.kt – </w:t>
+      </w:r>
+      <w:r>
+        <w:t xml:space="preserve">Backing data structure for the X.509 </w:t>
+      </w:r>
+      <w:proofErr w:type="gramStart"/>
+      <w:r>
+        <w:t>certificates</w:t>
+      </w:r>
+      <w:proofErr w:type="gramEnd"/>
     </w:p>
     <w:p>
       <w:pPr>
@@ -4386,19 +4317,26 @@
           <w:numId w:val="5"/>
         </w:numPr>
       </w:pPr>
-      <w:proofErr w:type="spellStart"/>
-      <w:r>
-        <w:t>CertificateStoreView.kt</w:t>
-      </w:r>
-      <w:proofErr w:type="spellEnd"/>
-      <w:r>
-        <w:t xml:space="preserve"> – Backing view for the certificate store </w:t>
+      <w:r>
+        <w:t xml:space="preserve">CertifiacteStore.kt – Backing for the certificate stores / interfacing with the android certificate </w:t>
       </w:r>
       <w:proofErr w:type="gramStart"/>
       <w:r>
-        <w:t>fragment</w:t>
+        <w:t>stores</w:t>
       </w:r>
       <w:proofErr w:type="gramEnd"/>
+    </w:p>
+    <w:p>
+      <w:pPr>
+        <w:pStyle w:val="ListParagraph"/>
+        <w:numPr>
+          <w:ilvl w:val="0"/>
+          <w:numId w:val="5"/>
+        </w:numPr>
+      </w:pPr>
+      <w:r>
+        <w:t>Adapter</w:t>
+      </w:r>
     </w:p>
     <w:p>
       <w:pPr>
@@ -4408,13 +4346,20 @@
           <w:numId w:val="5"/>
         </w:numPr>
       </w:pPr>
-      <w:proofErr w:type="spellStart"/>
-      <w:r>
-        <w:t>CertificateStoreViewModel.kt</w:t>
-      </w:r>
-      <w:proofErr w:type="spellEnd"/>
-      <w:r>
-        <w:t xml:space="preserve"> – Class to interface with the different certificate stores</w:t>
+      <w:r>
+        <w:t>CertificateRecyclerViewAdapter.kt – The backing of the adapter for the certificate store recycler view</w:t>
+      </w:r>
+    </w:p>
+    <w:p>
+      <w:pPr>
+        <w:pStyle w:val="ListParagraph"/>
+        <w:numPr>
+          <w:ilvl w:val="0"/>
+          <w:numId w:val="5"/>
+        </w:numPr>
+      </w:pPr>
+      <w:r>
+        <w:t>Fragments</w:t>
       </w:r>
     </w:p>
     <w:p>
@@ -4425,14 +4370,17 @@
           <w:numId w:val="5"/>
         </w:numPr>
       </w:pPr>
-      <w:proofErr w:type="spellStart"/>
-      <w:r>
-        <w:t>MainActivity.kt</w:t>
-      </w:r>
-      <w:proofErr w:type="spellEnd"/>
-      <w:r>
-        <w:t xml:space="preserve"> – Entry point</w:t>
-      </w:r>
+      <w:r>
+        <w:t>CertificateStoreFragment</w:t>
+      </w:r>
+      <w:r>
+        <w:t xml:space="preserve">.kt – Backing view for the certificate store </w:t>
+      </w:r>
+      <w:proofErr w:type="gramStart"/>
+      <w:r>
+        <w:t>fragment</w:t>
+      </w:r>
+      <w:proofErr w:type="gramEnd"/>
     </w:p>
     <w:p>
       <w:pPr>
@@ -4442,19 +4390,26 @@
           <w:numId w:val="5"/>
         </w:numPr>
       </w:pPr>
-      <w:proofErr w:type="spellStart"/>
-      <w:r>
-        <w:t>MCertificate.kt</w:t>
-      </w:r>
-      <w:proofErr w:type="spellEnd"/>
-      <w:r>
-        <w:t xml:space="preserve"> – Custom data class for holding a certificate and certificate </w:t>
+      <w:r>
+        <w:t xml:space="preserve">CertifiacteDetailFragment.kt – Backing view for the certificate details </w:t>
       </w:r>
       <w:proofErr w:type="gramStart"/>
       <w:r>
-        <w:t>id</w:t>
+        <w:t>fragment</w:t>
       </w:r>
       <w:proofErr w:type="gramEnd"/>
+    </w:p>
+    <w:p>
+      <w:pPr>
+        <w:pStyle w:val="ListParagraph"/>
+        <w:numPr>
+          <w:ilvl w:val="0"/>
+          <w:numId w:val="5"/>
+        </w:numPr>
+      </w:pPr>
+      <w:r>
+        <w:t>ViewModel</w:t>
+      </w:r>
     </w:p>
     <w:p>
       <w:pPr>
@@ -4464,17 +4419,44 @@
           <w:numId w:val="5"/>
         </w:numPr>
       </w:pPr>
-      <w:proofErr w:type="spellStart"/>
-      <w:r>
-        <w:t>MDebug.k</w:t>
-      </w:r>
-      <w:r>
-        <w:t>t</w:t>
-      </w:r>
-      <w:proofErr w:type="spellEnd"/>
-      <w:r>
-        <w:t xml:space="preserve"> – Debug helper class</w:t>
-      </w:r>
+      <w:r>
+        <w:t>CertificateStoreViewModel.kt – Class to interface with the different certificate stores</w:t>
+      </w:r>
+    </w:p>
+    <w:p>
+      <w:pPr>
+        <w:pStyle w:val="ListParagraph"/>
+        <w:numPr>
+          <w:ilvl w:val="1"/>
+          <w:numId w:val="5"/>
+        </w:numPr>
+      </w:pPr>
+      <w:r>
+        <w:t xml:space="preserve">CurCertificateStoreViewModel.kt – Class to query the current certificate </w:t>
+      </w:r>
+      <w:proofErr w:type="gramStart"/>
+      <w:r>
+        <w:t>store</w:t>
+      </w:r>
+      <w:proofErr w:type="gramEnd"/>
+    </w:p>
+    <w:p>
+      <w:pPr>
+        <w:pStyle w:val="ListParagraph"/>
+        <w:numPr>
+          <w:ilvl w:val="1"/>
+          <w:numId w:val="5"/>
+        </w:numPr>
+      </w:pPr>
+      <w:r>
+        <w:lastRenderedPageBreak/>
+        <w:t xml:space="preserve">CurCertificateViewModel.kt – Class to query the current </w:t>
+      </w:r>
+      <w:proofErr w:type="gramStart"/>
+      <w:r>
+        <w:t>certificate</w:t>
+      </w:r>
+      <w:proofErr w:type="gramEnd"/>
     </w:p>
     <w:p>
       <w:pPr>
@@ -4497,10 +4479,7 @@
         </w:numPr>
       </w:pPr>
       <w:r>
-        <w:t>fragment_certificate_card.xml</w:t>
-      </w:r>
-      <w:r>
-        <w:t xml:space="preserve"> – This is the fragment used to display data in the certificate store </w:t>
+        <w:t xml:space="preserve">fragment_certificate_card.xml – This is the fragment used to display data in the certificate store </w:t>
       </w:r>
       <w:proofErr w:type="gramStart"/>
       <w:r>
@@ -4517,10 +4496,7 @@
         </w:numPr>
       </w:pPr>
       <w:r>
-        <w:t>fragment_certificate_details.xml</w:t>
-      </w:r>
-      <w:r>
-        <w:t xml:space="preserve"> – Details about the certificate once the item is selected from the certificate store </w:t>
+        <w:t xml:space="preserve">fragment_certificate_details.xml – Details about the certificate once the item is selected from the certificate store </w:t>
       </w:r>
       <w:proofErr w:type="gramStart"/>
       <w:r>
@@ -4537,10 +4513,7 @@
         </w:numPr>
       </w:pPr>
       <w:r>
-        <w:t>certificate_store.xml</w:t>
-      </w:r>
-      <w:r>
-        <w:t xml:space="preserve"> – Spinner &amp; Recycler for selecting certificates from different </w:t>
+        <w:t xml:space="preserve">certificate_store.xml – Spinner &amp; Recycler for selecting certificates from different </w:t>
       </w:r>
       <w:proofErr w:type="gramStart"/>
       <w:r>
@@ -4572,21 +4545,8 @@
         <w:t xml:space="preserve">Nav_graph.xml – </w:t>
       </w:r>
       <w:r>
-        <w:t xml:space="preserve">Logic for navigation between </w:t>
-      </w:r>
-      <w:proofErr w:type="spellStart"/>
-      <w:r>
-        <w:t>certificate_store</w:t>
-      </w:r>
-      <w:proofErr w:type="spellEnd"/>
-      <w:r>
-        <w:t xml:space="preserve"> fragment and the </w:t>
-      </w:r>
-      <w:proofErr w:type="spellStart"/>
-      <w:r>
-        <w:t>fragment_certificate_details</w:t>
-      </w:r>
-      <w:proofErr w:type="spellEnd"/>
+        <w:t>Logic for navigation between certificate_store fragment and the fragment_certificate_details</w:t>
+      </w:r>
     </w:p>
     <w:p>
       <w:pPr>
@@ -4618,58 +4578,6 @@
           <w:rFonts w:ascii="Calibri" w:eastAsia="Calibri" w:hAnsi="Calibri" w:cs="Calibri"/>
         </w:rPr>
       </w:pPr>
-      <w:r>
-        <w:t>(</w:t>
-      </w:r>
-      <w:r>
-        <w:rPr>
-          <w:i/>
-        </w:rPr>
-        <w:t xml:space="preserve">Please provide a summary of the requirements  implemented and Android/third party components used in the past and current iterations, and the plan in the future iteration. </w:t>
-      </w:r>
-      <w:r>
-        <w:rPr>
-          <w:i/>
-          <w:color w:val="24292F"/>
-          <w:sz w:val="24"/>
-          <w:szCs w:val="24"/>
-          <w:highlight w:val="yellow"/>
-        </w:rPr>
-        <w:t>This is needed for every iteration including iteration 0.</w:t>
-      </w:r>
-      <w:r>
-        <w:rPr>
-          <w:i/>
-        </w:rPr>
-        <w:t xml:space="preserve"> In your iteration 0, you will give a plan for all future iterations. In later iterations, you shall update it according to your progress such as </w:t>
-      </w:r>
-      <w:proofErr w:type="gramStart"/>
-      <w:r>
-        <w:rPr>
-          <w:i/>
-        </w:rPr>
-        <w:t>describe</w:t>
-      </w:r>
-      <w:proofErr w:type="gramEnd"/>
-      <w:r>
-        <w:rPr>
-          <w:i/>
-        </w:rPr>
-        <w:t xml:space="preserve"> what you have implemented in current iteration and modify the future iteration plan accordingly. The last two columns on the right are only needed if your project is a group project.</w:t>
-      </w:r>
-      <w:r>
-        <w:rPr>
-          <w:i/>
-          <w:color w:val="24292F"/>
-          <w:sz w:val="24"/>
-          <w:szCs w:val="24"/>
-          <w:highlight w:val="white"/>
-        </w:rPr>
-        <w:t xml:space="preserve"> </w:t>
-      </w:r>
-      <w:r>
-        <w:t>)</w:t>
-      </w:r>
     </w:p>
     <w:tbl>
       <w:tblPr>
@@ -4913,11 +4821,9 @@
               <w:widowControl w:val="0"/>
               <w:spacing w:line="240" w:lineRule="auto"/>
             </w:pPr>
-            <w:proofErr w:type="spellStart"/>
             <w:r>
               <w:t>ScrollView</w:t>
             </w:r>
-            <w:proofErr w:type="spellEnd"/>
           </w:p>
           <w:p>
             <w:pPr>
@@ -5123,6 +5029,9 @@
               <w:widowControl w:val="0"/>
               <w:spacing w:line="240" w:lineRule="auto"/>
             </w:pPr>
+            <w:r>
+              <w:t>Complete details E2</w:t>
+            </w:r>
           </w:p>
         </w:tc>
         <w:tc>
@@ -5141,6 +5050,9 @@
               <w:widowControl w:val="0"/>
               <w:spacing w:line="240" w:lineRule="auto"/>
             </w:pPr>
+            <w:r>
+              <w:t>X.509 certificate details.</w:t>
+            </w:r>
           </w:p>
         </w:tc>
         <w:tc>
@@ -5213,7 +5125,6 @@
           <w:sz w:val="32"/>
           <w:szCs w:val="32"/>
         </w:rPr>
-        <w:lastRenderedPageBreak/>
         <w:t>Future Work (Optional)</w:t>
       </w:r>
     </w:p>
@@ -5269,6 +5180,7 @@
           <w:sz w:val="32"/>
           <w:szCs w:val="32"/>
         </w:rPr>
+        <w:lastRenderedPageBreak/>
         <w:t>Project Demo Links</w:t>
       </w:r>
     </w:p>
@@ -5297,21 +5209,7 @@
         <w:rPr>
           <w:i/>
         </w:rPr>
-        <w:t xml:space="preserve"> You can use Kaltura or zoom or any video tool to make the video and then submit it on blackboard. Please check the following link for the details of using Kaltura to make and submit videos on blackboard. You can also use other video tools and upload your video to </w:t>
-      </w:r>
-      <w:proofErr w:type="spellStart"/>
-      <w:r>
-        <w:rPr>
-          <w:i/>
-        </w:rPr>
-        <w:t>youtube</w:t>
-      </w:r>
-      <w:proofErr w:type="spellEnd"/>
-      <w:r>
-        <w:rPr>
-          <w:i/>
-        </w:rPr>
-        <w:t xml:space="preserve"> if you like: </w:t>
+        <w:t xml:space="preserve"> You can use Kaltura or zoom or any video tool to make the video and then submit it on blackboard. Please check the following link for the details of using Kaltura to make and submit videos on blackboard. You can also use other video tools and upload your video to youtube if you like: </w:t>
       </w:r>
       <w:hyperlink r:id="rId7">
         <w:r>

</xml_diff>